<commit_message>
Added part 2 slides
Now has all sessions up to session 20
</commit_message>
<xml_diff>
--- a/ Potential contents of course.docx
+++ b/ Potential contents of course.docx
@@ -2869,7 +2869,15 @@
                 <w:b/>
                 <w:bCs/>
               </w:rPr>
-              <w:t>Session 20: Cloud services and using Swift Package Manager</w:t>
+              <w:t xml:space="preserve">Session 20: </w:t>
+            </w:r>
+            <w:r>
+              <w:rPr>
+                <w:rFonts w:cstheme="minorHAnsi"/>
+                <w:b/>
+                <w:bCs/>
+              </w:rPr>
+              <w:t>Extensions</w:t>
             </w:r>
           </w:p>
           <w:p>
@@ -2892,7 +2900,7 @@
               <w:rPr>
                 <w:rFonts w:cstheme="minorHAnsi"/>
               </w:rPr>
-              <w:t>Setting up Google Firebase</w:t>
+              <w:t>Why do we want extensions</w:t>
             </w:r>
           </w:p>
           <w:p>
@@ -2915,30 +2923,7 @@
               <w:rPr>
                 <w:rFonts w:cstheme="minorHAnsi"/>
               </w:rPr>
-              <w:t>Using Firebase for cloud storage</w:t>
-            </w:r>
-          </w:p>
-          <w:p>
-            <w:pPr>
-              <w:pStyle w:val="ListParagraph"/>
-              <w:numPr>
-                <w:ilvl w:val="0"/>
-                <w:numId w:val="27"/>
-              </w:numPr>
-              <w:tabs>
-                <w:tab w:val="num" w:pos="720"/>
-              </w:tabs>
-              <w:suppressAutoHyphens w:val="0"/>
-              <w:contextualSpacing/>
-              <w:rPr>
-                <w:rFonts w:cstheme="minorHAnsi"/>
-              </w:rPr>
-            </w:pPr>
-            <w:r>
-              <w:rPr>
-                <w:rFonts w:cstheme="minorHAnsi"/>
-              </w:rPr>
-              <w:t>Local and remote data</w:t>
+              <w:t>How do you write them</w:t>
             </w:r>
           </w:p>
           <w:p>
@@ -2962,7 +2947,15 @@
                 <w:i/>
                 <w:iCs/>
               </w:rPr>
-              <w:t>Lab 20: Building a Firebase app</w:t>
+              <w:t xml:space="preserve">Lab 20: </w:t>
+            </w:r>
+            <w:r>
+              <w:rPr>
+                <w:rFonts w:cstheme="minorHAnsi"/>
+                <w:i/>
+                <w:iCs/>
+              </w:rPr>
+              <w:t>Trying extensions</w:t>
             </w:r>
           </w:p>
           <w:p>
@@ -3495,10 +3488,12 @@
       </w:pPr>
     </w:p>
     <w:sectPr>
-      <w:headerReference w:type="default" r:id="rId11"/>
-      <w:footerReference w:type="default" r:id="rId12"/>
-      <w:headerReference w:type="first" r:id="rId13"/>
-      <w:footerReference w:type="first" r:id="rId14"/>
+      <w:headerReference w:type="even" r:id="rId11"/>
+      <w:headerReference w:type="default" r:id="rId12"/>
+      <w:footerReference w:type="even" r:id="rId13"/>
+      <w:footerReference w:type="default" r:id="rId14"/>
+      <w:headerReference w:type="first" r:id="rId15"/>
+      <w:footerReference w:type="first" r:id="rId16"/>
       <w:pgSz w:w="11907" w:h="16840" w:code="9"/>
       <w:pgMar w:top="902" w:right="1559" w:bottom="1418" w:left="1134" w:header="709" w:footer="0" w:gutter="0"/>
       <w:cols w:space="708"/>
@@ -3531,6 +3526,16 @@
 <w:ftr xmlns:wpc="http://schemas.microsoft.com/office/word/2010/wordprocessingCanvas" xmlns:cx="http://schemas.microsoft.com/office/drawing/2014/chartex" xmlns:cx1="http://schemas.microsoft.com/office/drawing/2015/9/8/chartex" xmlns:cx2="http://schemas.microsoft.com/office/drawing/2015/10/21/chartex" xmlns:cx3="http://schemas.microsoft.com/office/drawing/2016/5/9/chartex" xmlns:cx4="http://schemas.microsoft.com/office/drawing/2016/5/10/chartex" xmlns:cx5="http://schemas.microsoft.com/office/drawing/2016/5/11/chartex" xmlns:cx6="http://schemas.microsoft.com/office/drawing/2016/5/12/chartex" xmlns:cx7="http://schemas.microsoft.com/office/drawing/2016/5/13/chartex" xmlns:cx8="http://schemas.microsoft.com/office/drawing/2016/5/14/chartex" xmlns:mc="http://schemas.openxmlformats.org/markup-compatibility/2006" xmlns:aink="http://schemas.microsoft.com/office/drawing/2016/ink" xmlns:am3d="http://schemas.microsoft.com/office/drawing/2017/model3d" xmlns:o="urn:schemas-microsoft-com:office:office" xmlns:oel="http://schemas.microsoft.com/office/2019/extlst" xmlns:r="http://schemas.openxmlformats.org/officeDocument/2006/relationships" xmlns:m="http://schemas.openxmlformats.org/officeDocument/2006/math" xmlns:v="urn:schemas-microsoft-com:vml" xmlns:wp14="http://schemas.microsoft.com/office/word/2010/wordprocessingDrawing" xmlns:wp="http://schemas.openxmlformats.org/drawingml/2006/wordprocessingDrawing" xmlns:w10="urn:schemas-microsoft-com:office:word" xmlns:w="http://schemas.openxmlformats.org/wordprocessingml/2006/main" xmlns:w14="http://schemas.microsoft.com/office/word/2010/wordml" xmlns:w15="http://schemas.microsoft.com/office/word/2012/wordml" xmlns:w16cex="http://schemas.microsoft.com/office/word/2018/wordml/cex" xmlns:w16cid="http://schemas.microsoft.com/office/word/2016/wordml/cid" xmlns:w16="http://schemas.microsoft.com/office/word/2018/wordml" xmlns:w16sdtdh="http://schemas.microsoft.com/office/word/2020/wordml/sdtdatahash" xmlns:w16se="http://schemas.microsoft.com/office/word/2015/wordml/symex" xmlns:wpg="http://schemas.microsoft.com/office/word/2010/wordprocessingGroup" xmlns:wpi="http://schemas.microsoft.com/office/word/2010/wordprocessingInk" xmlns:wne="http://schemas.microsoft.com/office/word/2006/wordml" xmlns:wps="http://schemas.microsoft.com/office/word/2010/wordprocessingShape" mc:Ignorable="w14 w15 w16se w16cid w16 w16cex w16sdtdh wp14">
   <w:p>
     <w:pPr>
+      <w:pStyle w:val="Footer"/>
+    </w:pPr>
+  </w:p>
+</w:ftr>
+</file>
+
+<file path=word/footer2.xml><?xml version="1.0" encoding="utf-8"?>
+<w:ftr xmlns:wpc="http://schemas.microsoft.com/office/word/2010/wordprocessingCanvas" xmlns:cx="http://schemas.microsoft.com/office/drawing/2014/chartex" xmlns:cx1="http://schemas.microsoft.com/office/drawing/2015/9/8/chartex" xmlns:cx2="http://schemas.microsoft.com/office/drawing/2015/10/21/chartex" xmlns:cx3="http://schemas.microsoft.com/office/drawing/2016/5/9/chartex" xmlns:cx4="http://schemas.microsoft.com/office/drawing/2016/5/10/chartex" xmlns:cx5="http://schemas.microsoft.com/office/drawing/2016/5/11/chartex" xmlns:cx6="http://schemas.microsoft.com/office/drawing/2016/5/12/chartex" xmlns:cx7="http://schemas.microsoft.com/office/drawing/2016/5/13/chartex" xmlns:cx8="http://schemas.microsoft.com/office/drawing/2016/5/14/chartex" xmlns:mc="http://schemas.openxmlformats.org/markup-compatibility/2006" xmlns:aink="http://schemas.microsoft.com/office/drawing/2016/ink" xmlns:am3d="http://schemas.microsoft.com/office/drawing/2017/model3d" xmlns:o="urn:schemas-microsoft-com:office:office" xmlns:oel="http://schemas.microsoft.com/office/2019/extlst" xmlns:r="http://schemas.openxmlformats.org/officeDocument/2006/relationships" xmlns:m="http://schemas.openxmlformats.org/officeDocument/2006/math" xmlns:v="urn:schemas-microsoft-com:vml" xmlns:wp14="http://schemas.microsoft.com/office/word/2010/wordprocessingDrawing" xmlns:wp="http://schemas.openxmlformats.org/drawingml/2006/wordprocessingDrawing" xmlns:w10="urn:schemas-microsoft-com:office:word" xmlns:w="http://schemas.openxmlformats.org/wordprocessingml/2006/main" xmlns:w14="http://schemas.microsoft.com/office/word/2010/wordml" xmlns:w15="http://schemas.microsoft.com/office/word/2012/wordml" xmlns:w16cex="http://schemas.microsoft.com/office/word/2018/wordml/cex" xmlns:w16cid="http://schemas.microsoft.com/office/word/2016/wordml/cid" xmlns:w16="http://schemas.microsoft.com/office/word/2018/wordml" xmlns:w16sdtdh="http://schemas.microsoft.com/office/word/2020/wordml/sdtdatahash" xmlns:w16se="http://schemas.microsoft.com/office/word/2015/wordml/symex" xmlns:wpg="http://schemas.microsoft.com/office/word/2010/wordprocessingGroup" xmlns:wpi="http://schemas.microsoft.com/office/word/2010/wordprocessingInk" xmlns:wne="http://schemas.microsoft.com/office/word/2006/wordml" xmlns:wps="http://schemas.microsoft.com/office/word/2010/wordprocessingShape" mc:Ignorable="w14 w15 w16se w16cid w16 w16cex w16sdtdh wp14">
+  <w:p>
+    <w:pPr>
       <w:tabs>
         <w:tab w:val="center" w:pos="4320"/>
         <w:tab w:val="right" w:pos="8640"/>
@@ -3581,7 +3586,7 @@
 </w:ftr>
 </file>
 
-<file path=word/footer2.xml><?xml version="1.0" encoding="utf-8"?>
+<file path=word/footer3.xml><?xml version="1.0" encoding="utf-8"?>
 <w:ftr xmlns:wpc="http://schemas.microsoft.com/office/word/2010/wordprocessingCanvas" xmlns:cx="http://schemas.microsoft.com/office/drawing/2014/chartex" xmlns:cx1="http://schemas.microsoft.com/office/drawing/2015/9/8/chartex" xmlns:cx2="http://schemas.microsoft.com/office/drawing/2015/10/21/chartex" xmlns:cx3="http://schemas.microsoft.com/office/drawing/2016/5/9/chartex" xmlns:cx4="http://schemas.microsoft.com/office/drawing/2016/5/10/chartex" xmlns:cx5="http://schemas.microsoft.com/office/drawing/2016/5/11/chartex" xmlns:cx6="http://schemas.microsoft.com/office/drawing/2016/5/12/chartex" xmlns:cx7="http://schemas.microsoft.com/office/drawing/2016/5/13/chartex" xmlns:cx8="http://schemas.microsoft.com/office/drawing/2016/5/14/chartex" xmlns:mc="http://schemas.openxmlformats.org/markup-compatibility/2006" xmlns:aink="http://schemas.microsoft.com/office/drawing/2016/ink" xmlns:am3d="http://schemas.microsoft.com/office/drawing/2017/model3d" xmlns:o="urn:schemas-microsoft-com:office:office" xmlns:oel="http://schemas.microsoft.com/office/2019/extlst" xmlns:r="http://schemas.openxmlformats.org/officeDocument/2006/relationships" xmlns:m="http://schemas.openxmlformats.org/officeDocument/2006/math" xmlns:v="urn:schemas-microsoft-com:vml" xmlns:wp14="http://schemas.microsoft.com/office/word/2010/wordprocessingDrawing" xmlns:wp="http://schemas.openxmlformats.org/drawingml/2006/wordprocessingDrawing" xmlns:w10="urn:schemas-microsoft-com:office:word" xmlns:w="http://schemas.openxmlformats.org/wordprocessingml/2006/main" xmlns:w14="http://schemas.microsoft.com/office/word/2010/wordml" xmlns:w15="http://schemas.microsoft.com/office/word/2012/wordml" xmlns:w16cex="http://schemas.microsoft.com/office/word/2018/wordml/cex" xmlns:w16cid="http://schemas.microsoft.com/office/word/2016/wordml/cid" xmlns:w16="http://schemas.microsoft.com/office/word/2018/wordml" xmlns:w16sdtdh="http://schemas.microsoft.com/office/word/2020/wordml/sdtdatahash" xmlns:w16se="http://schemas.microsoft.com/office/word/2015/wordml/symex" xmlns:wpg="http://schemas.microsoft.com/office/word/2010/wordprocessingGroup" xmlns:wpi="http://schemas.microsoft.com/office/word/2010/wordprocessingInk" xmlns:wne="http://schemas.microsoft.com/office/word/2006/wordml" xmlns:wps="http://schemas.microsoft.com/office/word/2010/wordprocessingShape" mc:Ignorable="w14 w15 w16se w16cid w16 w16cex w16sdtdh wp14">
   <w:p>
     <w:pPr>
@@ -3654,6 +3659,16 @@
 </file>
 
 <file path=word/header1.xml><?xml version="1.0" encoding="utf-8"?>
+<w:hdr xmlns:wpc="http://schemas.microsoft.com/office/word/2010/wordprocessingCanvas" xmlns:cx="http://schemas.microsoft.com/office/drawing/2014/chartex" xmlns:cx1="http://schemas.microsoft.com/office/drawing/2015/9/8/chartex" xmlns:cx2="http://schemas.microsoft.com/office/drawing/2015/10/21/chartex" xmlns:cx3="http://schemas.microsoft.com/office/drawing/2016/5/9/chartex" xmlns:cx4="http://schemas.microsoft.com/office/drawing/2016/5/10/chartex" xmlns:cx5="http://schemas.microsoft.com/office/drawing/2016/5/11/chartex" xmlns:cx6="http://schemas.microsoft.com/office/drawing/2016/5/12/chartex" xmlns:cx7="http://schemas.microsoft.com/office/drawing/2016/5/13/chartex" xmlns:cx8="http://schemas.microsoft.com/office/drawing/2016/5/14/chartex" xmlns:mc="http://schemas.openxmlformats.org/markup-compatibility/2006" xmlns:aink="http://schemas.microsoft.com/office/drawing/2016/ink" xmlns:am3d="http://schemas.microsoft.com/office/drawing/2017/model3d" xmlns:o="urn:schemas-microsoft-com:office:office" xmlns:oel="http://schemas.microsoft.com/office/2019/extlst" xmlns:r="http://schemas.openxmlformats.org/officeDocument/2006/relationships" xmlns:m="http://schemas.openxmlformats.org/officeDocument/2006/math" xmlns:v="urn:schemas-microsoft-com:vml" xmlns:wp14="http://schemas.microsoft.com/office/word/2010/wordprocessingDrawing" xmlns:wp="http://schemas.openxmlformats.org/drawingml/2006/wordprocessingDrawing" xmlns:w10="urn:schemas-microsoft-com:office:word" xmlns:w="http://schemas.openxmlformats.org/wordprocessingml/2006/main" xmlns:w14="http://schemas.microsoft.com/office/word/2010/wordml" xmlns:w15="http://schemas.microsoft.com/office/word/2012/wordml" xmlns:w16cex="http://schemas.microsoft.com/office/word/2018/wordml/cex" xmlns:w16cid="http://schemas.microsoft.com/office/word/2016/wordml/cid" xmlns:w16="http://schemas.microsoft.com/office/word/2018/wordml" xmlns:w16sdtdh="http://schemas.microsoft.com/office/word/2020/wordml/sdtdatahash" xmlns:w16se="http://schemas.microsoft.com/office/word/2015/wordml/symex" xmlns:wpg="http://schemas.microsoft.com/office/word/2010/wordprocessingGroup" xmlns:wpi="http://schemas.microsoft.com/office/word/2010/wordprocessingInk" xmlns:wne="http://schemas.microsoft.com/office/word/2006/wordml" xmlns:wps="http://schemas.microsoft.com/office/word/2010/wordprocessingShape" mc:Ignorable="w14 w15 w16se w16cid w16 w16cex w16sdtdh wp14">
+  <w:p>
+    <w:pPr>
+      <w:pStyle w:val="Header"/>
+    </w:pPr>
+  </w:p>
+</w:hdr>
+</file>
+
+<file path=word/header2.xml><?xml version="1.0" encoding="utf-8"?>
 <w:hdr xmlns:wpc="http://schemas.microsoft.com/office/word/2010/wordprocessingCanvas" xmlns:cx="http://schemas.microsoft.com/office/drawing/2014/chartex" xmlns:cx1="http://schemas.microsoft.com/office/drawing/2015/9/8/chartex" xmlns:cx2="http://schemas.microsoft.com/office/drawing/2015/10/21/chartex" xmlns:cx3="http://schemas.microsoft.com/office/drawing/2016/5/9/chartex" xmlns:cx4="http://schemas.microsoft.com/office/drawing/2016/5/10/chartex" xmlns:cx5="http://schemas.microsoft.com/office/drawing/2016/5/11/chartex" xmlns:cx6="http://schemas.microsoft.com/office/drawing/2016/5/12/chartex" xmlns:cx7="http://schemas.microsoft.com/office/drawing/2016/5/13/chartex" xmlns:cx8="http://schemas.microsoft.com/office/drawing/2016/5/14/chartex" xmlns:mc="http://schemas.openxmlformats.org/markup-compatibility/2006" xmlns:aink="http://schemas.microsoft.com/office/drawing/2016/ink" xmlns:am3d="http://schemas.microsoft.com/office/drawing/2017/model3d" xmlns:o="urn:schemas-microsoft-com:office:office" xmlns:oel="http://schemas.microsoft.com/office/2019/extlst" xmlns:r="http://schemas.openxmlformats.org/officeDocument/2006/relationships" xmlns:m="http://schemas.openxmlformats.org/officeDocument/2006/math" xmlns:v="urn:schemas-microsoft-com:vml" xmlns:wp14="http://schemas.microsoft.com/office/word/2010/wordprocessingDrawing" xmlns:wp="http://schemas.openxmlformats.org/drawingml/2006/wordprocessingDrawing" xmlns:w10="urn:schemas-microsoft-com:office:word" xmlns:w="http://schemas.openxmlformats.org/wordprocessingml/2006/main" xmlns:w14="http://schemas.microsoft.com/office/word/2010/wordml" xmlns:w15="http://schemas.microsoft.com/office/word/2012/wordml" xmlns:w16cex="http://schemas.microsoft.com/office/word/2018/wordml/cex" xmlns:w16cid="http://schemas.microsoft.com/office/word/2016/wordml/cid" xmlns:w16="http://schemas.microsoft.com/office/word/2018/wordml" xmlns:w16sdtdh="http://schemas.microsoft.com/office/word/2020/wordml/sdtdatahash" xmlns:w16se="http://schemas.microsoft.com/office/word/2015/wordml/symex" xmlns:wpg="http://schemas.microsoft.com/office/word/2010/wordprocessingGroup" xmlns:wpi="http://schemas.microsoft.com/office/word/2010/wordprocessingInk" xmlns:wne="http://schemas.microsoft.com/office/word/2006/wordml" xmlns:wps="http://schemas.microsoft.com/office/word/2010/wordprocessingShape" mc:Ignorable="w14 w15 w16se w16cid w16 w16cex w16sdtdh wp14">
   <w:p>
     <w:pPr>
@@ -3723,6 +3738,16 @@
                               <w:szCs w:val="36"/>
                             </w:rPr>
                             <w:t>Building iOS Apps in Swift</w:t>
+                          </w:r>
+                          <w:r>
+                            <w:rPr>
+                              <w:rFonts w:cstheme="minorHAnsi"/>
+                              <w:b/>
+                              <w:bCs/>
+                              <w:sz w:val="36"/>
+                              <w:szCs w:val="36"/>
+                            </w:rPr>
+                            <w:t xml:space="preserve"> v1.1</w:t>
                           </w:r>
                           <w:r>
                             <w:rPr>
@@ -3784,6 +3809,16 @@
                     <w:r>
                       <w:rPr>
                         <w:rFonts w:cstheme="minorHAnsi"/>
+                        <w:b/>
+                        <w:bCs/>
+                        <w:sz w:val="36"/>
+                        <w:szCs w:val="36"/>
+                      </w:rPr>
+                      <w:t xml:space="preserve"> v1.1</w:t>
+                    </w:r>
+                    <w:r>
+                      <w:rPr>
+                        <w:rFonts w:cstheme="minorHAnsi"/>
                         <w:sz w:val="28"/>
                         <w:szCs w:val="28"/>
                       </w:rPr>
@@ -3855,7 +3890,7 @@
 </w:hdr>
 </file>
 
-<file path=word/header2.xml><?xml version="1.0" encoding="utf-8"?>
+<file path=word/header3.xml><?xml version="1.0" encoding="utf-8"?>
 <w:hdr xmlns:wpc="http://schemas.microsoft.com/office/word/2010/wordprocessingCanvas" xmlns:cx="http://schemas.microsoft.com/office/drawing/2014/chartex" xmlns:cx1="http://schemas.microsoft.com/office/drawing/2015/9/8/chartex" xmlns:cx2="http://schemas.microsoft.com/office/drawing/2015/10/21/chartex" xmlns:cx3="http://schemas.microsoft.com/office/drawing/2016/5/9/chartex" xmlns:cx4="http://schemas.microsoft.com/office/drawing/2016/5/10/chartex" xmlns:cx5="http://schemas.microsoft.com/office/drawing/2016/5/11/chartex" xmlns:cx6="http://schemas.microsoft.com/office/drawing/2016/5/12/chartex" xmlns:cx7="http://schemas.microsoft.com/office/drawing/2016/5/13/chartex" xmlns:cx8="http://schemas.microsoft.com/office/drawing/2016/5/14/chartex" xmlns:mc="http://schemas.openxmlformats.org/markup-compatibility/2006" xmlns:aink="http://schemas.microsoft.com/office/drawing/2016/ink" xmlns:am3d="http://schemas.microsoft.com/office/drawing/2017/model3d" xmlns:o="urn:schemas-microsoft-com:office:office" xmlns:oel="http://schemas.microsoft.com/office/2019/extlst" xmlns:r="http://schemas.openxmlformats.org/officeDocument/2006/relationships" xmlns:m="http://schemas.openxmlformats.org/officeDocument/2006/math" xmlns:v="urn:schemas-microsoft-com:vml" xmlns:wp14="http://schemas.microsoft.com/office/word/2010/wordprocessingDrawing" xmlns:wp="http://schemas.openxmlformats.org/drawingml/2006/wordprocessingDrawing" xmlns:w10="urn:schemas-microsoft-com:office:word" xmlns:w="http://schemas.openxmlformats.org/wordprocessingml/2006/main" xmlns:w14="http://schemas.microsoft.com/office/word/2010/wordml" xmlns:w15="http://schemas.microsoft.com/office/word/2012/wordml" xmlns:w16cex="http://schemas.microsoft.com/office/word/2018/wordml/cex" xmlns:w16cid="http://schemas.microsoft.com/office/word/2016/wordml/cid" xmlns:w16="http://schemas.microsoft.com/office/word/2018/wordml" xmlns:w16sdtdh="http://schemas.microsoft.com/office/word/2020/wordml/sdtdatahash" xmlns:w16se="http://schemas.microsoft.com/office/word/2015/wordml/symex" xmlns:wpg="http://schemas.microsoft.com/office/word/2010/wordprocessingGroup" xmlns:wpi="http://schemas.microsoft.com/office/word/2010/wordprocessingInk" xmlns:wne="http://schemas.microsoft.com/office/word/2006/wordml" xmlns:wps="http://schemas.microsoft.com/office/word/2010/wordprocessingShape" mc:Ignorable="w14 w15 w16se w16cid w16 w16cex w16sdtdh wp14">
   <w:p>
     <w:pPr>
@@ -8828,12 +8863,9 @@
 </file>
 
 <file path=customXml/item1.xml><?xml version="1.0" encoding="utf-8"?>
-<?mso-contentType ?>
-<FormTemplates xmlns="http://schemas.microsoft.com/sharepoint/v3/contenttype/forms">
-  <Display>DocumentLibraryForm</Display>
-  <Edit>DocumentLibraryForm</Edit>
-  <New>DocumentLibraryForm</New>
-</FormTemplates>
+<p:properties xmlns:p="http://schemas.microsoft.com/office/2006/metadata/properties" xmlns:xsi="http://www.w3.org/2001/XMLSchema-instance" xmlns:pc="http://schemas.microsoft.com/office/infopath/2007/PartnerControls">
+  <documentManagement/>
+</p:properties>
 </file>
 
 <file path=customXml/item2.xml><?xml version="1.0" encoding="utf-8"?>
@@ -9021,9 +9053,12 @@
 </file>
 
 <file path=customXml/item3.xml><?xml version="1.0" encoding="utf-8"?>
-<p:properties xmlns:p="http://schemas.microsoft.com/office/2006/metadata/properties" xmlns:xsi="http://www.w3.org/2001/XMLSchema-instance" xmlns:pc="http://schemas.microsoft.com/office/infopath/2007/PartnerControls">
-  <documentManagement/>
-</p:properties>
+<?mso-contentType ?>
+<FormTemplates xmlns="http://schemas.microsoft.com/sharepoint/v3/contenttype/forms">
+  <Display>DocumentLibraryForm</Display>
+  <Edit>DocumentLibraryForm</Edit>
+  <New>DocumentLibraryForm</New>
+</FormTemplates>
 </file>
 
 <file path=customXml/item4.xml><?xml version="1.0" encoding="utf-8"?>
@@ -9031,9 +9066,10 @@
 </file>
 
 <file path=customXml/itemProps1.xml><?xml version="1.0" encoding="utf-8"?>
-<ds:datastoreItem xmlns:ds="http://schemas.openxmlformats.org/officeDocument/2006/customXml" ds:itemID="{234427D8-B9F5-4903-AC2D-68F1C03073F5}">
+<ds:datastoreItem xmlns:ds="http://schemas.openxmlformats.org/officeDocument/2006/customXml" ds:itemID="{EF349A14-0BD4-4BF6-85D1-51F309B6A5C1}">
   <ds:schemaRefs>
-    <ds:schemaRef ds:uri="http://schemas.microsoft.com/sharepoint/v3/contenttype/forms"/>
+    <ds:schemaRef ds:uri="http://schemas.microsoft.com/office/2006/metadata/properties"/>
+    <ds:schemaRef ds:uri="http://schemas.microsoft.com/office/infopath/2007/PartnerControls"/>
   </ds:schemaRefs>
 </ds:datastoreItem>
 </file>
@@ -9057,10 +9093,9 @@
 </file>
 
 <file path=customXml/itemProps3.xml><?xml version="1.0" encoding="utf-8"?>
-<ds:datastoreItem xmlns:ds="http://schemas.openxmlformats.org/officeDocument/2006/customXml" ds:itemID="{EF349A14-0BD4-4BF6-85D1-51F309B6A5C1}">
+<ds:datastoreItem xmlns:ds="http://schemas.openxmlformats.org/officeDocument/2006/customXml" ds:itemID="{234427D8-B9F5-4903-AC2D-68F1C03073F5}">
   <ds:schemaRefs>
-    <ds:schemaRef ds:uri="http://schemas.microsoft.com/office/2006/metadata/properties"/>
-    <ds:schemaRef ds:uri="http://schemas.microsoft.com/office/infopath/2007/PartnerControls"/>
+    <ds:schemaRef ds:uri="http://schemas.microsoft.com/sharepoint/v3/contenttype/forms"/>
   </ds:schemaRefs>
 </ds:datastoreItem>
 </file>

</xml_diff>